<commit_message>
Added Overall EFSM specification
</commit_message>
<xml_diff>
--- a/EFSM Specifications.docx
+++ b/EFSM Specifications.docx
@@ -86,6 +86,205 @@
                     <a:xfrm>
                       <a:off x="0" y="0"/>
                       <a:ext cx="2466975" cy="2076450"/>
+                    </a:xfrm>
+                    <a:prstGeom prst="rect">
+                      <a:avLst/>
+                    </a:prstGeom>
+                    <a:noFill/>
+                    <a:ln>
+                      <a:noFill/>
+                    </a:ln>
+                  </pic:spPr>
+                </pic:pic>
+              </a:graphicData>
+            </a:graphic>
+          </wp:inline>
+        </w:drawing>
+      </w:r>
+    </w:p>
+    <w:p>
+      <w:r>
+        <w:br w:type="page"/>
+      </w:r>
+    </w:p>
+    <w:p>
+      <w:pPr>
+        <w:pStyle w:val="Heading1"/>
+      </w:pPr>
+      <w:r>
+        <w:lastRenderedPageBreak/>
+        <w:t>Overall EFSM</w:t>
+      </w:r>
+    </w:p>
+    <w:p>
+      <w:pPr>
+        <w:rPr>
+          <w:noProof/>
+        </w:rPr>
+      </w:pPr>
+    </w:p>
+    <w:p>
+      <w:pPr>
+        <w:rPr>
+          <w:noProof/>
+        </w:rPr>
+      </w:pPr>
+      <w:r>
+        <w:rPr>
+          <w:noProof/>
+        </w:rPr>
+        <w:drawing>
+          <wp:inline distT="0" distB="0" distL="0" distR="0">
+            <wp:extent cx="2486025" cy="171450"/>
+            <wp:effectExtent l="0" t="0" r="9525" b="0"/>
+            <wp:docPr id="4" name="Picture 4" descr="gif (12)"/>
+            <wp:cNvGraphicFramePr>
+              <a:graphicFrameLocks xmlns:a="http://schemas.openxmlformats.org/drawingml/2006/main" noChangeAspect="1"/>
+            </wp:cNvGraphicFramePr>
+            <a:graphic xmlns:a="http://schemas.openxmlformats.org/drawingml/2006/main">
+              <a:graphicData uri="http://schemas.openxmlformats.org/drawingml/2006/picture">
+                <pic:pic xmlns:pic="http://schemas.openxmlformats.org/drawingml/2006/picture">
+                  <pic:nvPicPr>
+                    <pic:cNvPr id="0" name="Picture 1" descr="gif (12)"/>
+                    <pic:cNvPicPr>
+                      <a:picLocks noChangeAspect="1" noChangeArrowheads="1"/>
+                    </pic:cNvPicPr>
+                  </pic:nvPicPr>
+                  <pic:blipFill>
+                    <a:blip r:embed="rId5">
+                      <a:extLst>
+                        <a:ext uri="{28A0092B-C50C-407E-A947-70E740481C1C}">
+                          <a14:useLocalDpi xmlns:a14="http://schemas.microsoft.com/office/drawing/2010/main" val="0"/>
+                        </a:ext>
+                      </a:extLst>
+                    </a:blip>
+                    <a:srcRect/>
+                    <a:stretch>
+                      <a:fillRect/>
+                    </a:stretch>
+                  </pic:blipFill>
+                  <pic:spPr bwMode="auto">
+                    <a:xfrm>
+                      <a:off x="0" y="0"/>
+                      <a:ext cx="2486025" cy="171450"/>
+                    </a:xfrm>
+                    <a:prstGeom prst="rect">
+                      <a:avLst/>
+                    </a:prstGeom>
+                    <a:noFill/>
+                    <a:ln>
+                      <a:noFill/>
+                    </a:ln>
+                  </pic:spPr>
+                </pic:pic>
+              </a:graphicData>
+            </a:graphic>
+          </wp:inline>
+        </w:drawing>
+      </w:r>
+    </w:p>
+    <w:p>
+      <w:r>
+        <w:rPr>
+          <w:noProof/>
+        </w:rPr>
+        <w:drawing>
+          <wp:inline distT="0" distB="0" distL="0" distR="0" wp14:anchorId="54D11DBB" wp14:editId="756E7B47">
+            <wp:extent cx="5939155" cy="3290887"/>
+            <wp:effectExtent l="0" t="0" r="4445" b="5080"/>
+            <wp:docPr id="2" name="Picture 2" descr="C:\Users\SamArmand\AppData\Local\Microsoft\Windows\INetCache\Content.Word\gif (3).gif"/>
+            <wp:cNvGraphicFramePr>
+              <a:graphicFrameLocks xmlns:a="http://schemas.openxmlformats.org/drawingml/2006/main" noChangeAspect="1"/>
+            </wp:cNvGraphicFramePr>
+            <a:graphic xmlns:a="http://schemas.openxmlformats.org/drawingml/2006/main">
+              <a:graphicData uri="http://schemas.openxmlformats.org/drawingml/2006/picture">
+                <pic:pic xmlns:pic="http://schemas.openxmlformats.org/drawingml/2006/picture">
+                  <pic:nvPicPr>
+                    <pic:cNvPr id="1" name="Picture 1" descr="C:\Users\SamArmand\AppData\Local\Microsoft\Windows\INetCache\Content.Word\gif (3).gif"/>
+                    <pic:cNvPicPr>
+                      <a:picLocks noChangeAspect="1"/>
+                    </pic:cNvPicPr>
+                  </pic:nvPicPr>
+                  <pic:blipFill rotWithShape="1">
+                    <a:blip r:embed="rId6">
+                      <a:extLst>
+                        <a:ext uri="{28A0092B-C50C-407E-A947-70E740481C1C}">
+                          <a14:useLocalDpi xmlns:a14="http://schemas.microsoft.com/office/drawing/2010/main" val="0"/>
+                        </a:ext>
+                      </a:extLst>
+                    </a:blip>
+                    <a:srcRect t="5082"/>
+                    <a:stretch/>
+                  </pic:blipFill>
+                  <pic:spPr bwMode="auto">
+                    <a:xfrm>
+                      <a:off x="0" y="0"/>
+                      <a:ext cx="5939155" cy="3290887"/>
+                    </a:xfrm>
+                    <a:prstGeom prst="rect">
+                      <a:avLst/>
+                    </a:prstGeom>
+                    <a:noFill/>
+                    <a:ln>
+                      <a:noFill/>
+                    </a:ln>
+                    <a:extLst>
+                      <a:ext uri="{53640926-AAD7-44D8-BBD7-CCE9431645EC}">
+                        <a14:shadowObscured xmlns:a14="http://schemas.microsoft.com/office/drawing/2010/main"/>
+                      </a:ext>
+                    </a:extLst>
+                  </pic:spPr>
+                </pic:pic>
+              </a:graphicData>
+            </a:graphic>
+          </wp:inline>
+        </w:drawing>
+      </w:r>
+    </w:p>
+    <w:p>
+      <w:pPr>
+        <w:rPr>
+          <w:i/>
+        </w:rPr>
+      </w:pPr>
+      <w:r>
+        <w:rPr>
+          <w:noProof/>
+        </w:rPr>
+        <w:drawing>
+          <wp:inline distT="0" distB="0" distL="0" distR="0" wp14:anchorId="2A7C45A9" wp14:editId="7C892966">
+            <wp:extent cx="3886200" cy="1238250"/>
+            <wp:effectExtent l="0" t="0" r="0" b="0"/>
+            <wp:docPr id="3" name="Picture 3" descr="C:\Users\SamArmand\AppData\Local\Microsoft\Windows\INetCache\Content.Word\gif (5).gif"/>
+            <wp:cNvGraphicFramePr>
+              <a:graphicFrameLocks xmlns:a="http://schemas.openxmlformats.org/drawingml/2006/main" noChangeAspect="1"/>
+            </wp:cNvGraphicFramePr>
+            <a:graphic xmlns:a="http://schemas.openxmlformats.org/drawingml/2006/main">
+              <a:graphicData uri="http://schemas.openxmlformats.org/drawingml/2006/picture">
+                <pic:pic xmlns:pic="http://schemas.openxmlformats.org/drawingml/2006/picture">
+                  <pic:nvPicPr>
+                    <pic:cNvPr id="0" name="Picture 28" descr="C:\Users\SamArmand\AppData\Local\Microsoft\Windows\INetCache\Content.Word\gif (5).gif"/>
+                    <pic:cNvPicPr>
+                      <a:picLocks noChangeAspect="1" noChangeArrowheads="1"/>
+                    </pic:cNvPicPr>
+                  </pic:nvPicPr>
+                  <pic:blipFill>
+                    <a:blip r:embed="rId7">
+                      <a:extLst>
+                        <a:ext uri="{28A0092B-C50C-407E-A947-70E740481C1C}">
+                          <a14:useLocalDpi xmlns:a14="http://schemas.microsoft.com/office/drawing/2010/main" val="0"/>
+                        </a:ext>
+                      </a:extLst>
+                    </a:blip>
+                    <a:srcRect/>
+                    <a:stretch>
+                      <a:fillRect/>
+                    </a:stretch>
+                  </pic:blipFill>
+                  <pic:spPr bwMode="auto">
+                    <a:xfrm>
+                      <a:off x="0" y="0"/>
+                      <a:ext cx="3886200" cy="1238250"/>
                     </a:xfrm>
                     <a:prstGeom prst="rect">
                       <a:avLst/>

</xml_diff>

<commit_message>
Added refine init specification
</commit_message>
<xml_diff>
--- a/EFSM Specifications.docx
+++ b/EFSM Specifications.docx
@@ -293,6 +293,144 @@
                     <a:ln>
                       <a:noFill/>
                     </a:ln>
+                  </pic:spPr>
+                </pic:pic>
+              </a:graphicData>
+            </a:graphic>
+          </wp:inline>
+        </w:drawing>
+      </w:r>
+    </w:p>
+    <w:p>
+      <w:r>
+        <w:br w:type="page"/>
+      </w:r>
+    </w:p>
+    <w:p>
+      <w:pPr>
+        <w:pStyle w:val="Heading1"/>
+      </w:pPr>
+      <w:r>
+        <w:lastRenderedPageBreak/>
+        <w:t xml:space="preserve">Refine </w:t>
+      </w:r>
+      <w:proofErr w:type="spellStart"/>
+      <w:r>
+        <w:t>init</w:t>
+      </w:r>
+      <w:proofErr w:type="spellEnd"/>
+    </w:p>
+    <w:p/>
+    <w:p>
+      <w:pPr>
+        <w:rPr>
+          <w:noProof/>
+        </w:rPr>
+      </w:pPr>
+      <w:r>
+        <w:rPr>
+          <w:noProof/>
+        </w:rPr>
+        <w:drawing>
+          <wp:inline distT="0" distB="0" distL="0" distR="0">
+            <wp:extent cx="2486025" cy="171450"/>
+            <wp:effectExtent l="0" t="0" r="9525" b="0"/>
+            <wp:docPr id="6" name="Picture 6" descr="gif (12)"/>
+            <wp:cNvGraphicFramePr>
+              <a:graphicFrameLocks xmlns:a="http://schemas.openxmlformats.org/drawingml/2006/main" noChangeAspect="1"/>
+            </wp:cNvGraphicFramePr>
+            <a:graphic xmlns:a="http://schemas.openxmlformats.org/drawingml/2006/main">
+              <a:graphicData uri="http://schemas.openxmlformats.org/drawingml/2006/picture">
+                <pic:pic xmlns:pic="http://schemas.openxmlformats.org/drawingml/2006/picture">
+                  <pic:nvPicPr>
+                    <pic:cNvPr id="0" name="Picture 1" descr="gif (12)"/>
+                    <pic:cNvPicPr>
+                      <a:picLocks noChangeAspect="1" noChangeArrowheads="1"/>
+                    </pic:cNvPicPr>
+                  </pic:nvPicPr>
+                  <pic:blipFill>
+                    <a:blip r:embed="rId5">
+                      <a:extLst>
+                        <a:ext uri="{28A0092B-C50C-407E-A947-70E740481C1C}">
+                          <a14:useLocalDpi xmlns:a14="http://schemas.microsoft.com/office/drawing/2010/main" val="0"/>
+                        </a:ext>
+                      </a:extLst>
+                    </a:blip>
+                    <a:srcRect/>
+                    <a:stretch>
+                      <a:fillRect/>
+                    </a:stretch>
+                  </pic:blipFill>
+                  <pic:spPr bwMode="auto">
+                    <a:xfrm>
+                      <a:off x="0" y="0"/>
+                      <a:ext cx="2486025" cy="171450"/>
+                    </a:xfrm>
+                    <a:prstGeom prst="rect">
+                      <a:avLst/>
+                    </a:prstGeom>
+                    <a:noFill/>
+                    <a:ln>
+                      <a:noFill/>
+                    </a:ln>
+                  </pic:spPr>
+                </pic:pic>
+              </a:graphicData>
+            </a:graphic>
+          </wp:inline>
+        </w:drawing>
+      </w:r>
+    </w:p>
+    <w:p>
+      <w:r>
+        <w:rPr>
+          <w:noProof/>
+        </w:rPr>
+        <w:drawing>
+          <wp:inline distT="0" distB="0" distL="0" distR="0" wp14:anchorId="55F9B53F" wp14:editId="67AB0295">
+            <wp:extent cx="3390900" cy="2552700"/>
+            <wp:effectExtent l="0" t="0" r="0" b="0"/>
+            <wp:docPr id="5" name="Picture 5" descr="C:\Users\SamArmand\AppData\Local\Microsoft\Windows\INetCache\Content.Word\gif (6).gif"/>
+            <wp:cNvGraphicFramePr>
+              <a:graphicFrameLocks xmlns:a="http://schemas.openxmlformats.org/drawingml/2006/main" noChangeAspect="1"/>
+            </wp:cNvGraphicFramePr>
+            <a:graphic xmlns:a="http://schemas.openxmlformats.org/drawingml/2006/main">
+              <a:graphicData uri="http://schemas.openxmlformats.org/drawingml/2006/picture">
+                <pic:pic xmlns:pic="http://schemas.openxmlformats.org/drawingml/2006/picture">
+                  <pic:nvPicPr>
+                    <pic:cNvPr id="3" name="Picture 3" descr="C:\Users\SamArmand\AppData\Local\Microsoft\Windows\INetCache\Content.Word\gif (6).gif"/>
+                    <pic:cNvPicPr>
+                      <a:picLocks noChangeAspect="1"/>
+                    </pic:cNvPicPr>
+                  </pic:nvPicPr>
+                  <pic:blipFill rotWithShape="1">
+                    <a:blip r:embed="rId8">
+                      <a:extLst>
+                        <a:ext uri="{28A0092B-C50C-407E-A947-70E740481C1C}">
+                          <a14:useLocalDpi xmlns:a14="http://schemas.microsoft.com/office/drawing/2010/main" val="0"/>
+                        </a:ext>
+                      </a:extLst>
+                    </a:blip>
+                    <a:srcRect t="7267"/>
+                    <a:stretch/>
+                  </pic:blipFill>
+                  <pic:spPr bwMode="auto">
+                    <a:xfrm>
+                      <a:off x="0" y="0"/>
+                      <a:ext cx="3390900" cy="2552700"/>
+                    </a:xfrm>
+                    <a:prstGeom prst="rect">
+                      <a:avLst/>
+                    </a:prstGeom>
+                    <a:noFill/>
+                    <a:ln>
+                      <a:noFill/>
+                    </a:ln>
+                    <a:extLst>
+                      <a:ext uri="{53640926-AAD7-44D8-BBD7-CCE9431645EC}">
+                        <a14:shadowObscured xmlns:a14="http://schemas.microsoft.com/office/drawing/2010/main"/>
+                      </a:ext>
+                    </a:extLst>
                   </pic:spPr>
                 </pic:pic>
               </a:graphicData>

</xml_diff>

<commit_message>
Added refine monitoring specification
</commit_message>
<xml_diff>
--- a/EFSM Specifications.docx
+++ b/EFSM Specifications.docx
@@ -312,13 +312,8 @@
       </w:pPr>
       <w:r>
         <w:lastRenderedPageBreak/>
-        <w:t xml:space="preserve">Refine </w:t>
-      </w:r>
-      <w:proofErr w:type="spellStart"/>
-      <w:r>
-        <w:t>init</w:t>
-      </w:r>
-      <w:proofErr w:type="spellEnd"/>
+        <w:t>Refine init</w:t>
+      </w:r>
     </w:p>
     <w:p/>
     <w:p>
@@ -438,11 +433,140 @@
           </wp:inline>
         </w:drawing>
       </w:r>
-    </w:p>
-    <w:p>
       <w:bookmarkStart w:id="0" w:name="_GoBack"/>
       <w:bookmarkEnd w:id="0"/>
     </w:p>
+    <w:p>
+      <w:pPr>
+        <w:pStyle w:val="Heading1"/>
+      </w:pPr>
+      <w:r>
+        <w:t>Refine monitoring</w:t>
+      </w:r>
+    </w:p>
+    <w:p/>
+    <w:p>
+      <w:pPr>
+        <w:rPr>
+          <w:noProof/>
+        </w:rPr>
+      </w:pPr>
+      <w:r>
+        <w:rPr>
+          <w:noProof/>
+        </w:rPr>
+        <w:drawing>
+          <wp:inline distT="0" distB="0" distL="0" distR="0">
+            <wp:extent cx="2486025" cy="171450"/>
+            <wp:effectExtent l="0" t="0" r="9525" b="0"/>
+            <wp:docPr id="7" name="Picture 7" descr="gif (12)"/>
+            <wp:cNvGraphicFramePr>
+              <a:graphicFrameLocks xmlns:a="http://schemas.openxmlformats.org/drawingml/2006/main" noChangeAspect="1"/>
+            </wp:cNvGraphicFramePr>
+            <a:graphic xmlns:a="http://schemas.openxmlformats.org/drawingml/2006/main">
+              <a:graphicData uri="http://schemas.openxmlformats.org/drawingml/2006/picture">
+                <pic:pic xmlns:pic="http://schemas.openxmlformats.org/drawingml/2006/picture">
+                  <pic:nvPicPr>
+                    <pic:cNvPr id="0" name="Picture 1" descr="gif (12)"/>
+                    <pic:cNvPicPr>
+                      <a:picLocks noChangeAspect="1" noChangeArrowheads="1"/>
+                    </pic:cNvPicPr>
+                  </pic:nvPicPr>
+                  <pic:blipFill>
+                    <a:blip r:embed="rId5">
+                      <a:extLst>
+                        <a:ext uri="{28A0092B-C50C-407E-A947-70E740481C1C}">
+                          <a14:useLocalDpi xmlns:a14="http://schemas.microsoft.com/office/drawing/2010/main" val="0"/>
+                        </a:ext>
+                      </a:extLst>
+                    </a:blip>
+                    <a:srcRect/>
+                    <a:stretch>
+                      <a:fillRect/>
+                    </a:stretch>
+                  </pic:blipFill>
+                  <pic:spPr bwMode="auto">
+                    <a:xfrm>
+                      <a:off x="0" y="0"/>
+                      <a:ext cx="2486025" cy="171450"/>
+                    </a:xfrm>
+                    <a:prstGeom prst="rect">
+                      <a:avLst/>
+                    </a:prstGeom>
+                    <a:noFill/>
+                    <a:ln>
+                      <a:noFill/>
+                    </a:ln>
+                  </pic:spPr>
+                </pic:pic>
+              </a:graphicData>
+            </a:graphic>
+          </wp:inline>
+        </w:drawing>
+      </w:r>
+    </w:p>
+    <w:p>
+      <w:r>
+        <w:rPr>
+          <w:noProof/>
+        </w:rPr>
+        <w:drawing>
+          <wp:inline distT="0" distB="0" distL="0" distR="0" wp14:anchorId="6CCCBA90" wp14:editId="051E210D">
+            <wp:extent cx="5048250" cy="2638425"/>
+            <wp:effectExtent l="0" t="0" r="0" b="9525"/>
+            <wp:docPr id="9" name="Picture 9" descr="C:\Users\SamArmand\AppData\Local\Microsoft\Windows\INetCache\Content.Word\gif (7).gif"/>
+            <wp:cNvGraphicFramePr>
+              <a:graphicFrameLocks xmlns:a="http://schemas.openxmlformats.org/drawingml/2006/main" noChangeAspect="1"/>
+            </wp:cNvGraphicFramePr>
+            <a:graphic xmlns:a="http://schemas.openxmlformats.org/drawingml/2006/main">
+              <a:graphicData uri="http://schemas.openxmlformats.org/drawingml/2006/picture">
+                <pic:pic xmlns:pic="http://schemas.openxmlformats.org/drawingml/2006/picture">
+                  <pic:nvPicPr>
+                    <pic:cNvPr id="9" name="Picture 9" descr="C:\Users\SamArmand\AppData\Local\Microsoft\Windows\INetCache\Content.Word\gif (7).gif"/>
+                    <pic:cNvPicPr>
+                      <a:picLocks noChangeAspect="1"/>
+                    </pic:cNvPicPr>
+                  </pic:nvPicPr>
+                  <pic:blipFill rotWithShape="1">
+                    <a:blip r:embed="rId9">
+                      <a:extLst>
+                        <a:ext uri="{28A0092B-C50C-407E-A947-70E740481C1C}">
+                          <a14:useLocalDpi xmlns:a14="http://schemas.microsoft.com/office/drawing/2010/main" val="0"/>
+                        </a:ext>
+                      </a:extLst>
+                    </a:blip>
+                    <a:srcRect t="6734"/>
+                    <a:stretch/>
+                  </pic:blipFill>
+                  <pic:spPr bwMode="auto">
+                    <a:xfrm>
+                      <a:off x="0" y="0"/>
+                      <a:ext cx="5048250" cy="2638425"/>
+                    </a:xfrm>
+                    <a:prstGeom prst="rect">
+                      <a:avLst/>
+                    </a:prstGeom>
+                    <a:noFill/>
+                    <a:ln>
+                      <a:noFill/>
+                    </a:ln>
+                    <a:extLst>
+                      <a:ext uri="{53640926-AAD7-44D8-BBD7-CCE9431645EC}">
+                        <a14:shadowObscured xmlns:a14="http://schemas.microsoft.com/office/drawing/2010/main"/>
+                      </a:ext>
+                    </a:extLst>
+                  </pic:spPr>
+                </pic:pic>
+              </a:graphicData>
+            </a:graphic>
+          </wp:inline>
+        </w:drawing>
+      </w:r>
+      <w:r>
+        <w:br w:type="page"/>
+      </w:r>
+    </w:p>
+    <w:p/>
     <w:sectPr>
       <w:pgSz w:w="12240" w:h="15840"/>
       <w:pgMar w:top="1440" w:right="1440" w:bottom="1440" w:left="1440" w:header="720" w:footer="720" w:gutter="0"/>

</xml_diff>

<commit_message>
Added refine lockdown specification
</commit_message>
<xml_diff>
--- a/EFSM Specifications.docx
+++ b/EFSM Specifications.docx
@@ -312,8 +312,13 @@
       </w:pPr>
       <w:r>
         <w:lastRenderedPageBreak/>
-        <w:t>Refine init</w:t>
-      </w:r>
+        <w:t xml:space="preserve">Refine </w:t>
+      </w:r>
+      <w:proofErr w:type="spellStart"/>
+      <w:r>
+        <w:t>init</w:t>
+      </w:r>
+      <w:proofErr w:type="spellEnd"/>
     </w:p>
     <w:p/>
     <w:p>
@@ -433,8 +438,6 @@
           </wp:inline>
         </w:drawing>
       </w:r>
-      <w:bookmarkStart w:id="0" w:name="_GoBack"/>
-      <w:bookmarkEnd w:id="0"/>
     </w:p>
     <w:p>
       <w:pPr>
@@ -566,7 +569,133 @@
         <w:br w:type="page"/>
       </w:r>
     </w:p>
+    <w:p>
+      <w:pPr>
+        <w:pStyle w:val="Heading1"/>
+      </w:pPr>
+      <w:r>
+        <w:lastRenderedPageBreak/>
+        <w:t>Refine lockdown</w:t>
+      </w:r>
+    </w:p>
     <w:p/>
+    <w:p>
+      <w:r>
+        <w:rPr>
+          <w:noProof/>
+        </w:rPr>
+        <w:drawing>
+          <wp:inline distT="0" distB="0" distL="0" distR="0">
+            <wp:extent cx="2486025" cy="171450"/>
+            <wp:effectExtent l="0" t="0" r="9525" b="0"/>
+            <wp:docPr id="8" name="Picture 8" descr="gif (12)"/>
+            <wp:cNvGraphicFramePr>
+              <a:graphicFrameLocks xmlns:a="http://schemas.openxmlformats.org/drawingml/2006/main" noChangeAspect="1"/>
+            </wp:cNvGraphicFramePr>
+            <a:graphic xmlns:a="http://schemas.openxmlformats.org/drawingml/2006/main">
+              <a:graphicData uri="http://schemas.openxmlformats.org/drawingml/2006/picture">
+                <pic:pic xmlns:pic="http://schemas.openxmlformats.org/drawingml/2006/picture">
+                  <pic:nvPicPr>
+                    <pic:cNvPr id="0" name="Picture 1" descr="gif (12)"/>
+                    <pic:cNvPicPr>
+                      <a:picLocks noChangeAspect="1" noChangeArrowheads="1"/>
+                    </pic:cNvPicPr>
+                  </pic:nvPicPr>
+                  <pic:blipFill>
+                    <a:blip r:embed="rId5">
+                      <a:extLst>
+                        <a:ext uri="{28A0092B-C50C-407E-A947-70E740481C1C}">
+                          <a14:useLocalDpi xmlns:a14="http://schemas.microsoft.com/office/drawing/2010/main" val="0"/>
+                        </a:ext>
+                      </a:extLst>
+                    </a:blip>
+                    <a:srcRect/>
+                    <a:stretch>
+                      <a:fillRect/>
+                    </a:stretch>
+                  </pic:blipFill>
+                  <pic:spPr bwMode="auto">
+                    <a:xfrm>
+                      <a:off x="0" y="0"/>
+                      <a:ext cx="2486025" cy="171450"/>
+                    </a:xfrm>
+                    <a:prstGeom prst="rect">
+                      <a:avLst/>
+                    </a:prstGeom>
+                    <a:noFill/>
+                    <a:ln>
+                      <a:noFill/>
+                    </a:ln>
+                  </pic:spPr>
+                </pic:pic>
+              </a:graphicData>
+            </a:graphic>
+          </wp:inline>
+        </w:drawing>
+      </w:r>
+    </w:p>
+    <w:p>
+      <w:r>
+        <w:rPr>
+          <w:noProof/>
+        </w:rPr>
+        <w:drawing>
+          <wp:inline distT="0" distB="0" distL="0" distR="0" wp14:anchorId="7A37B47A" wp14:editId="4613AACD">
+            <wp:extent cx="5238750" cy="3438207"/>
+            <wp:effectExtent l="0" t="0" r="0" b="0"/>
+            <wp:docPr id="11" name="Picture 11" descr="C:\Users\SamArmand\AppData\Local\Microsoft\Windows\INetCache\Content.Word\gif (10).gif"/>
+            <wp:cNvGraphicFramePr>
+              <a:graphicFrameLocks xmlns:a="http://schemas.openxmlformats.org/drawingml/2006/main" noChangeAspect="1"/>
+            </wp:cNvGraphicFramePr>
+            <a:graphic xmlns:a="http://schemas.openxmlformats.org/drawingml/2006/main">
+              <a:graphicData uri="http://schemas.openxmlformats.org/drawingml/2006/picture">
+                <pic:pic xmlns:pic="http://schemas.openxmlformats.org/drawingml/2006/picture">
+                  <pic:nvPicPr>
+                    <pic:cNvPr id="11" name="Picture 11" descr="C:\Users\SamArmand\AppData\Local\Microsoft\Windows\INetCache\Content.Word\gif (10).gif"/>
+                    <pic:cNvPicPr>
+                      <a:picLocks noChangeAspect="1"/>
+                    </pic:cNvPicPr>
+                  </pic:nvPicPr>
+                  <pic:blipFill rotWithShape="1">
+                    <a:blip r:embed="rId10">
+                      <a:extLst>
+                        <a:ext uri="{28A0092B-C50C-407E-A947-70E740481C1C}">
+                          <a14:useLocalDpi xmlns:a14="http://schemas.microsoft.com/office/drawing/2010/main" val="0"/>
+                        </a:ext>
+                      </a:extLst>
+                    </a:blip>
+                    <a:srcRect t="5250" b="9"/>
+                    <a:stretch/>
+                  </pic:blipFill>
+                  <pic:spPr bwMode="auto">
+                    <a:xfrm>
+                      <a:off x="0" y="0"/>
+                      <a:ext cx="5238750" cy="3438207"/>
+                    </a:xfrm>
+                    <a:prstGeom prst="rect">
+                      <a:avLst/>
+                    </a:prstGeom>
+                    <a:noFill/>
+                    <a:ln>
+                      <a:noFill/>
+                    </a:ln>
+                    <a:extLst>
+                      <a:ext uri="{53640926-AAD7-44D8-BBD7-CCE9431645EC}">
+                        <a14:shadowObscured xmlns:a14="http://schemas.microsoft.com/office/drawing/2010/main"/>
+                      </a:ext>
+                    </a:extLst>
+                  </pic:spPr>
+                </pic:pic>
+              </a:graphicData>
+            </a:graphic>
+          </wp:inline>
+        </w:drawing>
+      </w:r>
+    </w:p>
+    <w:p>
+      <w:bookmarkStart w:id="0" w:name="_GoBack"/>
+      <w:bookmarkEnd w:id="0"/>
+    </w:p>
     <w:sectPr>
       <w:pgSz w:w="12240" w:h="15840"/>
       <w:pgMar w:top="1440" w:right="1440" w:bottom="1440" w:left="1440" w:header="720" w:footer="720" w:gutter="0"/>

</xml_diff>

<commit_message>
Added refine error diagnosis
</commit_message>
<xml_diff>
--- a/EFSM Specifications.docx
+++ b/EFSM Specifications.docx
@@ -684,6 +684,125 @@
                         <a14:shadowObscured xmlns:a14="http://schemas.microsoft.com/office/drawing/2010/main"/>
                       </a:ext>
                     </a:extLst>
+                  </pic:spPr>
+                </pic:pic>
+              </a:graphicData>
+            </a:graphic>
+          </wp:inline>
+        </w:drawing>
+      </w:r>
+    </w:p>
+    <w:p>
+      <w:pPr>
+        <w:pStyle w:val="Heading1"/>
+      </w:pPr>
+      <w:r>
+        <w:t>Refine error diagnosis</w:t>
+      </w:r>
+    </w:p>
+    <w:p/>
+    <w:p>
+      <w:r>
+        <w:rPr>
+          <w:noProof/>
+        </w:rPr>
+        <w:drawing>
+          <wp:inline distT="0" distB="0" distL="0" distR="0">
+            <wp:extent cx="2486025" cy="171450"/>
+            <wp:effectExtent l="0" t="0" r="9525" b="0"/>
+            <wp:docPr id="10" name="Picture 10" descr="gif (12)"/>
+            <wp:cNvGraphicFramePr>
+              <a:graphicFrameLocks xmlns:a="http://schemas.openxmlformats.org/drawingml/2006/main" noChangeAspect="1"/>
+            </wp:cNvGraphicFramePr>
+            <a:graphic xmlns:a="http://schemas.openxmlformats.org/drawingml/2006/main">
+              <a:graphicData uri="http://schemas.openxmlformats.org/drawingml/2006/picture">
+                <pic:pic xmlns:pic="http://schemas.openxmlformats.org/drawingml/2006/picture">
+                  <pic:nvPicPr>
+                    <pic:cNvPr id="0" name="Picture 1" descr="gif (12)"/>
+                    <pic:cNvPicPr>
+                      <a:picLocks noChangeAspect="1" noChangeArrowheads="1"/>
+                    </pic:cNvPicPr>
+                  </pic:nvPicPr>
+                  <pic:blipFill>
+                    <a:blip r:embed="rId5">
+                      <a:extLst>
+                        <a:ext uri="{28A0092B-C50C-407E-A947-70E740481C1C}">
+                          <a14:useLocalDpi xmlns:a14="http://schemas.microsoft.com/office/drawing/2010/main" val="0"/>
+                        </a:ext>
+                      </a:extLst>
+                    </a:blip>
+                    <a:srcRect/>
+                    <a:stretch>
+                      <a:fillRect/>
+                    </a:stretch>
+                  </pic:blipFill>
+                  <pic:spPr bwMode="auto">
+                    <a:xfrm>
+                      <a:off x="0" y="0"/>
+                      <a:ext cx="2486025" cy="171450"/>
+                    </a:xfrm>
+                    <a:prstGeom prst="rect">
+                      <a:avLst/>
+                    </a:prstGeom>
+                    <a:noFill/>
+                    <a:ln>
+                      <a:noFill/>
+                    </a:ln>
+                  </pic:spPr>
+                </pic:pic>
+              </a:graphicData>
+            </a:graphic>
+          </wp:inline>
+        </w:drawing>
+      </w:r>
+    </w:p>
+    <w:p>
+      <w:r>
+        <w:rPr>
+          <w:noProof/>
+        </w:rPr>
+        <w:drawing>
+          <wp:inline distT="0" distB="0" distL="0" distR="0" wp14:anchorId="118A9A81" wp14:editId="0D561205">
+            <wp:extent cx="4657725" cy="2600325"/>
+            <wp:effectExtent l="0" t="0" r="9525" b="9525"/>
+            <wp:docPr id="14" name="Picture 14" descr="C:\Users\SamArmand\AppData\Local\Microsoft\Windows\INetCache\Content.Word\gif (11).gif"/>
+            <wp:cNvGraphicFramePr>
+              <a:graphicFrameLocks xmlns:a="http://schemas.openxmlformats.org/drawingml/2006/main" noChangeAspect="1"/>
+            </wp:cNvGraphicFramePr>
+            <a:graphic xmlns:a="http://schemas.openxmlformats.org/drawingml/2006/main">
+              <a:graphicData uri="http://schemas.openxmlformats.org/drawingml/2006/picture">
+                <pic:pic xmlns:pic="http://schemas.openxmlformats.org/drawingml/2006/picture">
+                  <pic:nvPicPr>
+                    <pic:cNvPr id="0" name="Picture 46" descr="C:\Users\SamArmand\AppData\Local\Microsoft\Windows\INetCache\Content.Word\gif (11).gif"/>
+                    <pic:cNvPicPr>
+                      <a:picLocks noChangeAspect="1" noChangeArrowheads="1"/>
+                    </pic:cNvPicPr>
+                  </pic:nvPicPr>
+                  <pic:blipFill>
+                    <a:blip r:embed="rId11">
+                      <a:extLst>
+                        <a:ext uri="{28A0092B-C50C-407E-A947-70E740481C1C}">
+                          <a14:useLocalDpi xmlns:a14="http://schemas.microsoft.com/office/drawing/2010/main" val="0"/>
+                        </a:ext>
+                      </a:extLst>
+                    </a:blip>
+                    <a:srcRect/>
+                    <a:stretch>
+                      <a:fillRect/>
+                    </a:stretch>
+                  </pic:blipFill>
+                  <pic:spPr bwMode="auto">
+                    <a:xfrm>
+                      <a:off x="0" y="0"/>
+                      <a:ext cx="4657725" cy="2600325"/>
+                    </a:xfrm>
+                    <a:prstGeom prst="rect">
+                      <a:avLst/>
+                    </a:prstGeom>
+                    <a:noFill/>
+                    <a:ln>
+                      <a:noFill/>
+                    </a:ln>
                   </pic:spPr>
                 </pic:pic>
               </a:graphicData>

</xml_diff>